<commit_message>
Last commit of M6
</commit_message>
<xml_diff>
--- a/M6/M6_Homework/M6 Homework_.docx
+++ b/M6/M6_Homework/M6 Homework_.docx
@@ -672,6 +672,20 @@
           <w:color w:val="7F7F7F" w:themeColor="text1" w:themeTint="80"/>
         </w:rPr>
       </w:pPr>
+    </w:p>
+    <w:p>
+      <w:pPr>
+        <w:pStyle w:val="ListParagraph"/>
+        <w:autoSpaceDE w:val="0"/>
+        <w:autoSpaceDN w:val="0"/>
+        <w:adjustRightInd w:val="0"/>
+        <w:spacing w:after="0" w:line="240" w:lineRule="auto"/>
+        <w:ind w:left="1080"/>
+        <w:rPr>
+          <w:rFonts w:ascii="Gill Sans MT" w:hAnsi="Gill Sans MT" w:cs="Times New Roman"/>
+          <w:color w:val="7F7F7F" w:themeColor="text1" w:themeTint="80"/>
+        </w:rPr>
+      </w:pPr>
       <w:r>
         <w:rPr>
           <w:rFonts w:ascii="Gill Sans MT" w:hAnsi="Gill Sans MT" w:cs="Times New Roman"/>
@@ -787,7 +801,14 @@
           <w:rFonts w:ascii="Gill Sans MT" w:hAnsi="Gill Sans MT" w:cs="Times New Roman"/>
           <w:color w:val="7F7F7F" w:themeColor="text1" w:themeTint="80"/>
         </w:rPr>
-        <w:t>e starting and finish times:</w:t>
+        <w:t>e starting and fi</w:t>
+      </w:r>
+      <w:r>
+        <w:rPr>
+          <w:rFonts w:ascii="Gill Sans MT" w:hAnsi="Gill Sans MT" w:cs="Times New Roman"/>
+          <w:color w:val="7F7F7F" w:themeColor="text1" w:themeTint="80"/>
+        </w:rPr>
+        <w:t>nish times:</w:t>
       </w:r>
     </w:p>
     <w:p>
@@ -954,6 +975,32 @@
         </w:rPr>
         <w:t xml:space="preserve"> selects. </w:t>
       </w:r>
+    </w:p>
+    <w:p>
+      <w:pPr>
+        <w:autoSpaceDE w:val="0"/>
+        <w:autoSpaceDN w:val="0"/>
+        <w:adjustRightInd w:val="0"/>
+        <w:spacing w:after="0" w:line="240" w:lineRule="auto"/>
+        <w:ind w:left="720"/>
+        <w:rPr>
+          <w:rFonts w:ascii="Gill Sans MT" w:hAnsi="Gill Sans MT" w:cs="Times New Roman"/>
+          <w:color w:val="7F7F7F" w:themeColor="text1" w:themeTint="80"/>
+        </w:rPr>
+      </w:pPr>
+    </w:p>
+    <w:p>
+      <w:pPr>
+        <w:autoSpaceDE w:val="0"/>
+        <w:autoSpaceDN w:val="0"/>
+        <w:adjustRightInd w:val="0"/>
+        <w:spacing w:after="0" w:line="240" w:lineRule="auto"/>
+        <w:ind w:left="720"/>
+        <w:rPr>
+          <w:rFonts w:ascii="Gill Sans MT" w:hAnsi="Gill Sans MT" w:cs="Times New Roman"/>
+          <w:color w:val="7F7F7F" w:themeColor="text1" w:themeTint="80"/>
+        </w:rPr>
+      </w:pPr>
       <w:r>
         <w:rPr>
           <w:rFonts w:ascii="Gill Sans MT" w:hAnsi="Gill Sans MT" w:cs="Times New Roman"/>
@@ -1565,6 +1612,7 @@
         <w:t>(</w:t>
       </w:r>
       <w:proofErr w:type="spellStart"/>
+      <w:proofErr w:type="gramStart"/>
       <w:r>
         <w:rPr>
           <w:rFonts w:ascii="Gill Sans MT" w:hAnsi="Gill Sans MT" w:cs="Times New Roman"/>
@@ -1587,6 +1635,7 @@
         <w:t>f</w:t>
       </w:r>
       <w:proofErr w:type="spellEnd"/>
+      <w:proofErr w:type="gramEnd"/>
       <w:r>
         <w:rPr>
           <w:rFonts w:ascii="Gill Sans MT" w:hAnsi="Gill Sans MT" w:cs="Times New Roman"/>
@@ -1599,9 +1648,45 @@
           <w:rFonts w:ascii="Gill Sans MT" w:hAnsi="Gill Sans MT" w:cs="Times New Roman"/>
           <w:color w:val="7F7F7F" w:themeColor="text1" w:themeTint="80"/>
         </w:rPr>
-        <w:t xml:space="preserve"> The iterative algorithm GREEDY-ACTIVITY-SELECTOR(</w:t>
+        <w:t xml:space="preserve"> </w:t>
+      </w:r>
+    </w:p>
+    <w:p>
+      <w:pPr>
+        <w:pStyle w:val="ListParagraph"/>
+        <w:autoSpaceDE w:val="0"/>
+        <w:autoSpaceDN w:val="0"/>
+        <w:adjustRightInd w:val="0"/>
+        <w:spacing w:after="0" w:line="240" w:lineRule="auto"/>
+        <w:ind w:left="1080"/>
+        <w:rPr>
+          <w:rFonts w:ascii="Gill Sans MT" w:hAnsi="Gill Sans MT" w:cs="Times New Roman"/>
+          <w:color w:val="7F7F7F" w:themeColor="text1" w:themeTint="80"/>
+        </w:rPr>
+      </w:pPr>
+    </w:p>
+    <w:p>
+      <w:pPr>
+        <w:pStyle w:val="ListParagraph"/>
+        <w:autoSpaceDE w:val="0"/>
+        <w:autoSpaceDN w:val="0"/>
+        <w:adjustRightInd w:val="0"/>
+        <w:spacing w:after="0" w:line="240" w:lineRule="auto"/>
+        <w:ind w:left="1080"/>
+        <w:rPr>
+          <w:rFonts w:ascii="Gill Sans MT" w:hAnsi="Gill Sans MT" w:cs="Times New Roman"/>
+          <w:color w:val="7F7F7F" w:themeColor="text1" w:themeTint="80"/>
+        </w:rPr>
+      </w:pPr>
+      <w:r>
+        <w:rPr>
+          <w:rFonts w:ascii="Gill Sans MT" w:hAnsi="Gill Sans MT" w:cs="Times New Roman"/>
+          <w:color w:val="7F7F7F" w:themeColor="text1" w:themeTint="80"/>
+        </w:rPr>
+        <w:t>The iterative algorithm GREEDY-ACTIVITY-SELECTOR(</w:t>
       </w:r>
       <w:proofErr w:type="spellStart"/>
+      <w:proofErr w:type="gramStart"/>
       <w:r>
         <w:rPr>
           <w:rFonts w:ascii="Gill Sans MT" w:hAnsi="Gill Sans MT" w:cs="Times New Roman"/>
@@ -1610,6 +1695,7 @@
         <w:t>s,f</w:t>
       </w:r>
       <w:proofErr w:type="spellEnd"/>
+      <w:proofErr w:type="gramEnd"/>
       <w:r>
         <w:rPr>
           <w:rFonts w:ascii="Gill Sans MT" w:hAnsi="Gill Sans MT" w:cs="Times New Roman"/>
@@ -1676,7 +1762,39 @@
           <w:rFonts w:ascii="Gill Sans MT" w:hAnsi="Gill Sans MT" w:cs="Times New Roman"/>
           <w:color w:val="7F7F7F" w:themeColor="text1" w:themeTint="80"/>
         </w:rPr>
-        <w:t xml:space="preserve"> since it already sorted so will have the earliest finish time. Next, we compare s[2] to f[1]. s[2] </w:t>
+        <w:t xml:space="preserve"> since it already sorted so will have the earliest finish time. Next, we compare </w:t>
+      </w:r>
+      <w:proofErr w:type="gramStart"/>
+      <w:r>
+        <w:rPr>
+          <w:rFonts w:ascii="Gill Sans MT" w:hAnsi="Gill Sans MT" w:cs="Times New Roman"/>
+          <w:color w:val="7F7F7F" w:themeColor="text1" w:themeTint="80"/>
+        </w:rPr>
+        <w:t>s[</w:t>
+      </w:r>
+      <w:proofErr w:type="gramEnd"/>
+      <w:r>
+        <w:rPr>
+          <w:rFonts w:ascii="Gill Sans MT" w:hAnsi="Gill Sans MT" w:cs="Times New Roman"/>
+          <w:color w:val="7F7F7F" w:themeColor="text1" w:themeTint="80"/>
+        </w:rPr>
+        <w:t xml:space="preserve">2] to f[1]. </w:t>
+      </w:r>
+      <w:proofErr w:type="gramStart"/>
+      <w:r>
+        <w:rPr>
+          <w:rFonts w:ascii="Gill Sans MT" w:hAnsi="Gill Sans MT" w:cs="Times New Roman"/>
+          <w:color w:val="7F7F7F" w:themeColor="text1" w:themeTint="80"/>
+        </w:rPr>
+        <w:t>s[</w:t>
+      </w:r>
+      <w:proofErr w:type="gramEnd"/>
+      <w:r>
+        <w:rPr>
+          <w:rFonts w:ascii="Gill Sans MT" w:hAnsi="Gill Sans MT" w:cs="Times New Roman"/>
+          <w:color w:val="7F7F7F" w:themeColor="text1" w:themeTint="80"/>
+        </w:rPr>
+        <w:t xml:space="preserve">2] </w:t>
       </w:r>
       <w:r>
         <w:rPr>
@@ -1718,7 +1836,39 @@
           <w:rFonts w:ascii="Gill Sans MT" w:hAnsi="Gill Sans MT" w:cs="Times New Roman"/>
           <w:color w:val="7F7F7F" w:themeColor="text1" w:themeTint="80"/>
         </w:rPr>
-        <w:t xml:space="preserve"> item. s[3], which is 0, is also less. The next is s[4] which is 5. This is greater that the finish time for a</w:t>
+        <w:t xml:space="preserve"> item. </w:t>
+      </w:r>
+      <w:proofErr w:type="gramStart"/>
+      <w:r>
+        <w:rPr>
+          <w:rFonts w:ascii="Gill Sans MT" w:hAnsi="Gill Sans MT" w:cs="Times New Roman"/>
+          <w:color w:val="7F7F7F" w:themeColor="text1" w:themeTint="80"/>
+        </w:rPr>
+        <w:t>s[</w:t>
+      </w:r>
+      <w:proofErr w:type="gramEnd"/>
+      <w:r>
+        <w:rPr>
+          <w:rFonts w:ascii="Gill Sans MT" w:hAnsi="Gill Sans MT" w:cs="Times New Roman"/>
+          <w:color w:val="7F7F7F" w:themeColor="text1" w:themeTint="80"/>
+        </w:rPr>
+        <w:t xml:space="preserve">3], which is 0, is also less. The next is </w:t>
+      </w:r>
+      <w:proofErr w:type="gramStart"/>
+      <w:r>
+        <w:rPr>
+          <w:rFonts w:ascii="Gill Sans MT" w:hAnsi="Gill Sans MT" w:cs="Times New Roman"/>
+          <w:color w:val="7F7F7F" w:themeColor="text1" w:themeTint="80"/>
+        </w:rPr>
+        <w:t>s[</w:t>
+      </w:r>
+      <w:proofErr w:type="gramEnd"/>
+      <w:r>
+        <w:rPr>
+          <w:rFonts w:ascii="Gill Sans MT" w:hAnsi="Gill Sans MT" w:cs="Times New Roman"/>
+          <w:color w:val="7F7F7F" w:themeColor="text1" w:themeTint="80"/>
+        </w:rPr>
+        <w:t>4] which is 5. This is greater that the finish time for a</w:t>
       </w:r>
       <w:r>
         <w:rPr>
@@ -1822,21 +1972,7 @@
           <w:rFonts w:ascii="Gill Sans MT" w:hAnsi="Gill Sans MT" w:cs="Times New Roman"/>
           <w:color w:val="7F7F7F" w:themeColor="text1" w:themeTint="80"/>
         </w:rPr>
-        <w:t xml:space="preserve">}.  The sets of activities found by Sally’s Algorithm and </w:t>
-      </w:r>
-      <w:r>
-        <w:rPr>
-          <w:rFonts w:ascii="Gill Sans MT" w:hAnsi="Gill Sans MT" w:cs="Times New Roman"/>
-          <w:color w:val="7F7F7F" w:themeColor="text1" w:themeTint="80"/>
-        </w:rPr>
-        <w:t>GREEDY</w:t>
-      </w:r>
-      <w:r>
-        <w:rPr>
-          <w:rFonts w:ascii="Gill Sans MT" w:hAnsi="Gill Sans MT" w:cs="Times New Roman"/>
-          <w:color w:val="7F7F7F" w:themeColor="text1" w:themeTint="80"/>
-        </w:rPr>
-        <w:t>-</w:t>
+        <w:t>}.  The sets of activities found by Sally’s Algorithm and GREEDY-</w:t>
       </w:r>
       <w:r>
         <w:rPr>
@@ -1850,14 +1986,7 @@
           <w:rFonts w:ascii="Gill Sans MT" w:hAnsi="Gill Sans MT" w:cs="Times New Roman"/>
           <w:color w:val="7F7F7F" w:themeColor="text1" w:themeTint="80"/>
         </w:rPr>
-        <w:t>ACTIVITY</w:t>
-      </w:r>
-      <w:r>
-        <w:rPr>
-          <w:rFonts w:ascii="Gill Sans MT" w:hAnsi="Gill Sans MT" w:cs="Times New Roman"/>
-          <w:color w:val="7F7F7F" w:themeColor="text1" w:themeTint="80"/>
-        </w:rPr>
-        <w:t>-</w:t>
+        <w:t>ACTIVITY-</w:t>
       </w:r>
       <w:r>
         <w:rPr>
@@ -1871,16 +2000,10 @@
           <w:rFonts w:ascii="Gill Sans MT" w:hAnsi="Gill Sans MT" w:cs="Times New Roman"/>
           <w:color w:val="7F7F7F" w:themeColor="text1" w:themeTint="80"/>
         </w:rPr>
-        <w:t>SELECTOR</w:t>
-      </w:r>
-      <w:r>
-        <w:rPr>
-          <w:rFonts w:ascii="Gill Sans MT" w:hAnsi="Gill Sans MT" w:cs="Times New Roman"/>
-          <w:color w:val="7F7F7F" w:themeColor="text1" w:themeTint="80"/>
-        </w:rPr>
-        <w:t>(</w:t>
+        <w:t>SELECTOR(</w:t>
       </w:r>
       <w:proofErr w:type="spellStart"/>
+      <w:proofErr w:type="gramStart"/>
       <w:r>
         <w:rPr>
           <w:rFonts w:ascii="Gill Sans MT" w:hAnsi="Gill Sans MT" w:cs="Times New Roman"/>
@@ -1889,6 +2012,7 @@
         <w:t>s,f</w:t>
       </w:r>
       <w:proofErr w:type="spellEnd"/>
+      <w:proofErr w:type="gramEnd"/>
       <w:r>
         <w:rPr>
           <w:rFonts w:ascii="Gill Sans MT" w:hAnsi="Gill Sans MT" w:cs="Times New Roman"/>
@@ -1940,6 +2064,34 @@
         </w:rPr>
         <w:t xml:space="preserve">the same results but in opposite order. </w:t>
       </w:r>
+    </w:p>
+    <w:p>
+      <w:pPr>
+        <w:pStyle w:val="ListParagraph"/>
+        <w:autoSpaceDE w:val="0"/>
+        <w:autoSpaceDN w:val="0"/>
+        <w:adjustRightInd w:val="0"/>
+        <w:spacing w:after="0" w:line="240" w:lineRule="auto"/>
+        <w:ind w:left="1080"/>
+        <w:rPr>
+          <w:rFonts w:ascii="Gill Sans MT" w:hAnsi="Gill Sans MT" w:cs="Times New Roman"/>
+          <w:color w:val="7F7F7F" w:themeColor="text1" w:themeTint="80"/>
+        </w:rPr>
+      </w:pPr>
+    </w:p>
+    <w:p>
+      <w:pPr>
+        <w:pStyle w:val="ListParagraph"/>
+        <w:autoSpaceDE w:val="0"/>
+        <w:autoSpaceDN w:val="0"/>
+        <w:adjustRightInd w:val="0"/>
+        <w:spacing w:after="0" w:line="240" w:lineRule="auto"/>
+        <w:ind w:left="1080"/>
+        <w:rPr>
+          <w:rFonts w:ascii="Gill Sans MT" w:hAnsi="Gill Sans MT" w:cs="Times New Roman"/>
+          <w:color w:val="7F7F7F" w:themeColor="text1" w:themeTint="80"/>
+        </w:rPr>
+      </w:pPr>
     </w:p>
     <w:p>
       <w:pPr>
@@ -2071,20 +2223,40 @@
         </w:rPr>
         <w:t xml:space="preserve"> just like the lecture (or textbook).</w:t>
       </w:r>
-      <w:r>
-        <w:rPr>
-          <w:rFonts w:ascii="Gill Sans MT" w:hAnsi="Gill Sans MT" w:cs="Times New Roman"/>
-          <w:color w:val="7F7F7F" w:themeColor="text1" w:themeTint="80"/>
-        </w:rPr>
-        <w:t xml:space="preserve"> To prove that it yields an </w:t>
-      </w:r>
-      <w:r>
-        <w:rPr>
-          <w:rFonts w:ascii="Gill Sans MT" w:hAnsi="Gill Sans MT" w:cs="Times New Roman"/>
-          <w:color w:val="7F7F7F" w:themeColor="text1" w:themeTint="80"/>
-        </w:rPr>
-        <w:lastRenderedPageBreak/>
-        <w:t xml:space="preserve">optimal solution, we follow Theorem 16.1 in which we consider any nonempty subproblem </w:t>
+    </w:p>
+    <w:p>
+      <w:pPr>
+        <w:pStyle w:val="ListParagraph"/>
+        <w:autoSpaceDE w:val="0"/>
+        <w:autoSpaceDN w:val="0"/>
+        <w:adjustRightInd w:val="0"/>
+        <w:spacing w:after="0" w:line="240" w:lineRule="auto"/>
+        <w:ind w:left="1080"/>
+        <w:rPr>
+          <w:rFonts w:ascii="Gill Sans MT" w:hAnsi="Gill Sans MT" w:cs="Times New Roman"/>
+          <w:color w:val="7F7F7F" w:themeColor="text1" w:themeTint="80"/>
+        </w:rPr>
+      </w:pPr>
+    </w:p>
+    <w:p>
+      <w:pPr>
+        <w:pStyle w:val="ListParagraph"/>
+        <w:autoSpaceDE w:val="0"/>
+        <w:autoSpaceDN w:val="0"/>
+        <w:adjustRightInd w:val="0"/>
+        <w:spacing w:after="0" w:line="240" w:lineRule="auto"/>
+        <w:ind w:left="1080"/>
+        <w:rPr>
+          <w:rFonts w:ascii="Gill Sans MT" w:hAnsi="Gill Sans MT" w:cs="Times New Roman"/>
+          <w:color w:val="7F7F7F" w:themeColor="text1" w:themeTint="80"/>
+        </w:rPr>
+      </w:pPr>
+      <w:r>
+        <w:rPr>
+          <w:rFonts w:ascii="Gill Sans MT" w:hAnsi="Gill Sans MT" w:cs="Times New Roman"/>
+          <w:color w:val="7F7F7F" w:themeColor="text1" w:themeTint="80"/>
+        </w:rPr>
+        <w:t xml:space="preserve"> To prove that it yields an optimal solution, we follow Theorem 16.1 in which we consider any nonempty subproblem </w:t>
       </w:r>
       <w:proofErr w:type="spellStart"/>
       <w:proofErr w:type="gramStart"/>
@@ -2265,7 +2437,15 @@
           <w:rFonts w:ascii="Gill Sans MT" w:hAnsi="Gill Sans MT" w:cs="Times New Roman"/>
           <w:color w:val="7F7F7F" w:themeColor="text1" w:themeTint="80"/>
         </w:rPr>
-        <w:t>, then f</w:t>
+        <w:t xml:space="preserve">, then </w:t>
+      </w:r>
+      <w:proofErr w:type="spellStart"/>
+      <w:r>
+        <w:rPr>
+          <w:rFonts w:ascii="Gill Sans MT" w:hAnsi="Gill Sans MT" w:cs="Times New Roman"/>
+          <w:color w:val="7F7F7F" w:themeColor="text1" w:themeTint="80"/>
+        </w:rPr>
+        <w:t>f</w:t>
       </w:r>
       <w:r>
         <w:rPr>
@@ -2273,7 +2453,16 @@
           <w:color w:val="7F7F7F" w:themeColor="text1" w:themeTint="80"/>
           <w:vertAlign w:val="subscript"/>
         </w:rPr>
-        <w:t xml:space="preserve">m </w:t>
+        <w:t>m</w:t>
+      </w:r>
+      <w:proofErr w:type="spellEnd"/>
+      <w:r>
+        <w:rPr>
+          <w:rFonts w:ascii="Gill Sans MT" w:hAnsi="Gill Sans MT" w:cs="Times New Roman"/>
+          <w:color w:val="7F7F7F" w:themeColor="text1" w:themeTint="80"/>
+          <w:vertAlign w:val="subscript"/>
+        </w:rPr>
+        <w:t xml:space="preserve"> </w:t>
       </w:r>
       <m:oMath>
         <m:r>
@@ -2594,6 +2783,7 @@
         </w:rPr>
         <w:t xml:space="preserve">to finish. </w:t>
       </w:r>
+      <w:proofErr w:type="spellStart"/>
       <w:r>
         <w:rPr>
           <w:rFonts w:ascii="Gill Sans MT" w:hAnsi="Gill Sans MT" w:cs="Times New Roman"/>
@@ -2609,6 +2799,7 @@
         </w:rPr>
         <w:t>m</w:t>
       </w:r>
+      <w:proofErr w:type="spellEnd"/>
       <w:r>
         <w:rPr>
           <w:rFonts w:ascii="Gill Sans MT" w:hAnsi="Gill Sans MT" w:cs="Times New Roman"/>
@@ -2622,7 +2813,7 @@
             <w:rFonts w:ascii="Cambria Math" w:hAnsi="Cambria Math" w:cs="Times New Roman"/>
             <w:color w:val="7F7F7F" w:themeColor="text1" w:themeTint="80"/>
           </w:rPr>
-          <m:t>≤</m:t>
+          <m:t>≥</m:t>
         </m:r>
       </m:oMath>
       <w:r>
@@ -2664,21 +2855,7 @@
           <w:rFonts w:ascii="Gill Sans MT" w:hAnsi="Gill Sans MT" w:cs="Times New Roman"/>
           <w:color w:val="7F7F7F" w:themeColor="text1" w:themeTint="80"/>
         </w:rPr>
-        <w:t>In</w:t>
-      </w:r>
-      <w:r>
-        <w:rPr>
-          <w:rFonts w:ascii="Gill Sans MT" w:hAnsi="Gill Sans MT" w:cs="Times New Roman"/>
-          <w:color w:val="7F7F7F" w:themeColor="text1" w:themeTint="80"/>
-        </w:rPr>
-        <w:t xml:space="preserve"> </w:t>
-      </w:r>
-      <w:r>
-        <w:rPr>
-          <w:rFonts w:ascii="Gill Sans MT" w:hAnsi="Gill Sans MT" w:cs="Times New Roman"/>
-          <w:color w:val="7F7F7F" w:themeColor="text1" w:themeTint="80"/>
-        </w:rPr>
-        <w:t xml:space="preserve">addition, | </w:t>
+        <w:t xml:space="preserve">In addition, | </w:t>
       </w:r>
       <m:oMath>
         <m:sSub>
@@ -8549,6 +8726,7 @@
   <w:style w:type="character" w:default="1" w:styleId="DefaultParagraphFont">
     <w:name w:val="Default Paragraph Font"/>
     <w:uiPriority w:val="1"/>
+    <w:semiHidden/>
     <w:unhideWhenUsed/>
   </w:style>
   <w:style w:type="table" w:default="1" w:styleId="TableNormal">

</xml_diff>